<commit_message>
bug fix fix again
</commit_message>
<xml_diff>
--- a/Assets/Readme.docx
+++ b/Assets/Readme.docx
@@ -265,7 +265,29 @@
           <w:sz w:val="24"/>
           <w:szCs w:val="24"/>
         </w:rPr>
-        <w:t>Zombie Dynamic Movement On Map</w:t>
+        <w:t xml:space="preserve">Zombie Dynamic Movement </w:t>
+      </w:r>
+      <w:proofErr w:type="gramStart"/>
+      <w:r>
+        <w:rPr>
+          <w:rFonts w:ascii="Times New Roman" w:hAnsi="Times New Roman" w:cs="Times New Roman"/>
+          <w:b/>
+          <w:bCs/>
+          <w:sz w:val="24"/>
+          <w:szCs w:val="24"/>
+        </w:rPr>
+        <w:t>On</w:t>
+      </w:r>
+      <w:proofErr w:type="gramEnd"/>
+      <w:r>
+        <w:rPr>
+          <w:rFonts w:ascii="Times New Roman" w:hAnsi="Times New Roman" w:cs="Times New Roman"/>
+          <w:b/>
+          <w:bCs/>
+          <w:sz w:val="24"/>
+          <w:szCs w:val="24"/>
+        </w:rPr>
+        <w:t xml:space="preserve"> Map</w:t>
       </w:r>
     </w:p>
     <w:p>
@@ -507,8 +529,27 @@
           <w:sz w:val="24"/>
           <w:szCs w:val="24"/>
         </w:rPr>
-        <w:t>Each effects also have its own type and rarity (See “</w:t>
-      </w:r>
+        <w:t xml:space="preserve">Each </w:t>
+      </w:r>
+      <w:proofErr w:type="gramStart"/>
+      <w:r>
+        <w:rPr>
+          <w:rFonts w:ascii="Times New Roman" w:hAnsi="Times New Roman" w:cs="Times New Roman"/>
+          <w:sz w:val="24"/>
+          <w:szCs w:val="24"/>
+        </w:rPr>
+        <w:t>effects</w:t>
+      </w:r>
+      <w:proofErr w:type="gramEnd"/>
+      <w:r>
+        <w:rPr>
+          <w:rFonts w:ascii="Times New Roman" w:hAnsi="Times New Roman" w:cs="Times New Roman"/>
+          <w:sz w:val="24"/>
+          <w:szCs w:val="24"/>
+        </w:rPr>
+        <w:t xml:space="preserve"> also have its own type and rarity (See “</w:t>
+      </w:r>
+      <w:proofErr w:type="spellStart"/>
       <w:r>
         <w:rPr>
           <w:rFonts w:ascii="Times New Roman" w:hAnsi="Times New Roman" w:cs="Times New Roman"/>
@@ -517,6 +558,7 @@
         </w:rPr>
         <w:t>EffectClassificationModel</w:t>
       </w:r>
+      <w:proofErr w:type="spellEnd"/>
       <w:r>
         <w:rPr>
           <w:rFonts w:ascii="Times New Roman" w:hAnsi="Times New Roman" w:cs="Times New Roman"/>
@@ -538,6 +580,82 @@
       <w:pPr>
         <w:pStyle w:val="ListParagraph"/>
         <w:numPr>
+          <w:ilvl w:val="2"/>
+          <w:numId w:val="1"/>
+        </w:numPr>
+        <w:rPr>
+          <w:rFonts w:ascii="Times New Roman" w:hAnsi="Times New Roman" w:cs="Times New Roman"/>
+          <w:b/>
+          <w:bCs/>
+          <w:sz w:val="24"/>
+          <w:szCs w:val="24"/>
+        </w:rPr>
+      </w:pPr>
+      <w:r>
+        <w:rPr>
+          <w:rFonts w:ascii="Times New Roman" w:hAnsi="Times New Roman" w:cs="Times New Roman"/>
+          <w:sz w:val="24"/>
+          <w:szCs w:val="24"/>
+        </w:rPr>
+        <w:t>Also make sures: No two “</w:t>
+      </w:r>
+      <w:proofErr w:type="spellStart"/>
+      <w:r>
+        <w:rPr>
+          <w:rFonts w:ascii="Times New Roman" w:hAnsi="Times New Roman" w:cs="Times New Roman"/>
+          <w:sz w:val="24"/>
+          <w:szCs w:val="24"/>
+        </w:rPr>
+        <w:t>EffectContainers</w:t>
+      </w:r>
+      <w:proofErr w:type="spellEnd"/>
+      <w:r>
+        <w:rPr>
+          <w:rFonts w:ascii="Times New Roman" w:hAnsi="Times New Roman" w:cs="Times New Roman"/>
+          <w:sz w:val="24"/>
+          <w:szCs w:val="24"/>
+        </w:rPr>
+        <w:t>” (effects that can execute other effects) in a same card; No two “</w:t>
+      </w:r>
+      <w:proofErr w:type="spellStart"/>
+      <w:r>
+        <w:rPr>
+          <w:rFonts w:ascii="Times New Roman" w:hAnsi="Times New Roman" w:cs="Times New Roman"/>
+          <w:sz w:val="24"/>
+          <w:szCs w:val="24"/>
+        </w:rPr>
+        <w:t>Pointable</w:t>
+      </w:r>
+      <w:proofErr w:type="spellEnd"/>
+      <w:r>
+        <w:rPr>
+          <w:rFonts w:ascii="Times New Roman" w:hAnsi="Times New Roman" w:cs="Times New Roman"/>
+          <w:sz w:val="24"/>
+          <w:szCs w:val="24"/>
+        </w:rPr>
+        <w:t>” effects (</w:t>
+      </w:r>
+      <w:r>
+        <w:rPr>
+          <w:rFonts w:ascii="Times New Roman" w:hAnsi="Times New Roman" w:cs="Times New Roman"/>
+          <w:sz w:val="24"/>
+          <w:szCs w:val="24"/>
+        </w:rPr>
+        <w:t>Effects that require the player to “point” to a specific enemy to execute)</w:t>
+      </w:r>
+      <w:r>
+        <w:rPr>
+          <w:rFonts w:ascii="Times New Roman" w:hAnsi="Times New Roman" w:cs="Times New Roman"/>
+          <w:sz w:val="24"/>
+          <w:szCs w:val="24"/>
+        </w:rPr>
+        <w:t xml:space="preserve"> </w:t>
+      </w:r>
+    </w:p>
+    <w:p>
+      <w:pPr>
+        <w:pStyle w:val="ListParagraph"/>
+        <w:numPr>
           <w:ilvl w:val="1"/>
           <w:numId w:val="1"/>
         </w:numPr>
@@ -555,7 +673,34 @@
           <w:sz w:val="24"/>
           <w:szCs w:val="24"/>
         </w:rPr>
-        <w:t>Moreover, each effects themselves are also not “fixed”. In other words, some variables in some effects are not hardcoded (like “draw X cards”). They can be randomly generated when they are attached to a procedurally generated card. And their Cost Value is also calculated according to their strength.</w:t>
+        <w:t xml:space="preserve">Moreover, each </w:t>
+      </w:r>
+      <w:proofErr w:type="gramStart"/>
+      <w:r>
+        <w:rPr>
+          <w:rFonts w:ascii="Times New Roman" w:hAnsi="Times New Roman" w:cs="Times New Roman"/>
+          <w:sz w:val="24"/>
+          <w:szCs w:val="24"/>
+        </w:rPr>
+        <w:t>effects</w:t>
+      </w:r>
+      <w:proofErr w:type="gramEnd"/>
+      <w:r>
+        <w:rPr>
+          <w:rFonts w:ascii="Times New Roman" w:hAnsi="Times New Roman" w:cs="Times New Roman"/>
+          <w:sz w:val="24"/>
+          <w:szCs w:val="24"/>
+        </w:rPr>
+        <w:t xml:space="preserve"> themselves are also not “fixed”. In other words, some variables in some effects are not hardcoded (like “draw X cards”). </w:t>
+      </w:r>
+      <w:r>
+        <w:rPr>
+          <w:rFonts w:ascii="Times New Roman" w:hAnsi="Times New Roman" w:cs="Times New Roman"/>
+          <w:sz w:val="24"/>
+          <w:szCs w:val="24"/>
+        </w:rPr>
+        <w:lastRenderedPageBreak/>
+        <w:t>They can be randomly generated when they are attached to a procedurally generated card. And their Cost Value is also calculated according to their strength.</w:t>
       </w:r>
     </w:p>
     <w:p>
@@ -699,6 +844,7 @@
         </w:rPr>
         <w:t>In “</w:t>
       </w:r>
+      <w:proofErr w:type="spellStart"/>
       <w:r>
         <w:rPr>
           <w:rFonts w:ascii="Times New Roman" w:hAnsi="Times New Roman" w:cs="Times New Roman"/>
@@ -707,6 +853,7 @@
         </w:rPr>
         <w:t>CardConfigureScene</w:t>
       </w:r>
+      <w:proofErr w:type="spellEnd"/>
       <w:r>
         <w:rPr>
           <w:rFonts w:ascii="Times New Roman" w:hAnsi="Times New Roman" w:cs="Times New Roman"/>
@@ -739,6 +886,7 @@
         </w:rPr>
         <w:t>Open the inspector page of “</w:t>
       </w:r>
+      <w:proofErr w:type="spellStart"/>
       <w:r>
         <w:rPr>
           <w:rFonts w:ascii="Times New Roman" w:hAnsi="Times New Roman" w:cs="Times New Roman"/>
@@ -747,6 +895,7 @@
         </w:rPr>
         <w:t>CardConfigure</w:t>
       </w:r>
+      <w:proofErr w:type="spellEnd"/>
       <w:r>
         <w:rPr>
           <w:rFonts w:ascii="Times New Roman" w:hAnsi="Times New Roman" w:cs="Times New Roman"/>
@@ -755,6 +904,8 @@
         </w:rPr>
         <w:t>/</w:t>
       </w:r>
+      <w:proofErr w:type="spellStart"/>
+      <w:proofErr w:type="gramStart"/>
       <w:r>
         <w:rPr>
           <w:rFonts w:ascii="Times New Roman" w:hAnsi="Times New Roman" w:cs="Times New Roman"/>
@@ -763,6 +914,7 @@
         </w:rPr>
         <w:t>CardConfigureTemplate</w:t>
       </w:r>
+      <w:proofErr w:type="spellEnd"/>
       <w:r>
         <w:rPr>
           <w:rFonts w:ascii="Times New Roman" w:hAnsi="Times New Roman" w:cs="Times New Roman" w:hint="eastAsia"/>
@@ -771,6 +923,7 @@
         </w:rPr>
         <w:t>“</w:t>
       </w:r>
+      <w:proofErr w:type="gramEnd"/>
       <w:r>
         <w:rPr>
           <w:rFonts w:ascii="Times New Roman" w:hAnsi="Times New Roman" w:cs="Times New Roman" w:hint="eastAsia"/>
@@ -1045,6 +1198,7 @@
         </w:rPr>
         <w:t>To change the position and size of that card, simply change the position and scale of the “</w:t>
       </w:r>
+      <w:proofErr w:type="spellStart"/>
       <w:r>
         <w:rPr>
           <w:rFonts w:ascii="Times New Roman" w:hAnsi="Times New Roman" w:cs="Times New Roman"/>
@@ -1053,6 +1207,7 @@
         </w:rPr>
         <w:t>CardIllustraion</w:t>
       </w:r>
+      <w:proofErr w:type="spellEnd"/>
       <w:r>
         <w:rPr>
           <w:rFonts w:ascii="Times New Roman" w:hAnsi="Times New Roman" w:cs="Times New Roman"/>
@@ -1061,6 +1216,7 @@
         </w:rPr>
         <w:t>” object under “</w:t>
       </w:r>
+      <w:proofErr w:type="spellStart"/>
       <w:r>
         <w:rPr>
           <w:rFonts w:ascii="Times New Roman" w:hAnsi="Times New Roman" w:cs="Times New Roman"/>
@@ -1069,6 +1225,7 @@
         </w:rPr>
         <w:t>CardIllustrationMask</w:t>
       </w:r>
+      <w:proofErr w:type="spellEnd"/>
       <w:r>
         <w:rPr>
           <w:rFonts w:ascii="Times New Roman" w:hAnsi="Times New Roman" w:cs="Times New Roman"/>
@@ -1101,6 +1258,788 @@
         </w:rPr>
         <w:t>After that, in the game, the card’s illustration’s size and position will reflect your change</w:t>
       </w:r>
+    </w:p>
+    <w:p>
+      <w:pPr>
+        <w:pStyle w:val="ListParagraph"/>
+        <w:numPr>
+          <w:ilvl w:val="2"/>
+          <w:numId w:val="1"/>
+        </w:numPr>
+        <w:rPr>
+          <w:rFonts w:ascii="Times New Roman" w:hAnsi="Times New Roman" w:cs="Times New Roman"/>
+          <w:b/>
+          <w:bCs/>
+          <w:sz w:val="24"/>
+          <w:szCs w:val="24"/>
+        </w:rPr>
+      </w:pPr>
+      <w:r>
+        <w:rPr>
+          <w:rFonts w:ascii="Times New Roman" w:hAnsi="Times New Roman" w:cs="Times New Roman" w:hint="eastAsia"/>
+          <w:sz w:val="24"/>
+          <w:szCs w:val="24"/>
+        </w:rPr>
+        <w:t>To</w:t>
+      </w:r>
+      <w:r>
+        <w:rPr>
+          <w:rFonts w:ascii="Times New Roman" w:hAnsi="Times New Roman" w:cs="Times New Roman"/>
+          <w:sz w:val="24"/>
+          <w:szCs w:val="24"/>
+        </w:rPr>
+        <w:t xml:space="preserve"> view a list of all cards in the game, go to Assets/</w:t>
+      </w:r>
+      <w:proofErr w:type="spellStart"/>
+      <w:r>
+        <w:rPr>
+          <w:rFonts w:ascii="Times New Roman" w:hAnsi="Times New Roman" w:cs="Times New Roman"/>
+          <w:sz w:val="24"/>
+          <w:szCs w:val="24"/>
+        </w:rPr>
+        <w:t>CardProperties</w:t>
+      </w:r>
+      <w:proofErr w:type="spellEnd"/>
+      <w:r>
+        <w:rPr>
+          <w:rFonts w:ascii="Times New Roman" w:hAnsi="Times New Roman" w:cs="Times New Roman"/>
+          <w:sz w:val="24"/>
+          <w:szCs w:val="24"/>
+        </w:rPr>
+        <w:t xml:space="preserve"> object. (it’s a </w:t>
+      </w:r>
+      <w:proofErr w:type="spellStart"/>
+      <w:r>
+        <w:rPr>
+          <w:rFonts w:ascii="Times New Roman" w:hAnsi="Times New Roman" w:cs="Times New Roman"/>
+          <w:sz w:val="24"/>
+          <w:szCs w:val="24"/>
+        </w:rPr>
+        <w:t>ScriptableObject</w:t>
+      </w:r>
+      <w:proofErr w:type="spellEnd"/>
+      <w:r>
+        <w:rPr>
+          <w:rFonts w:ascii="Times New Roman" w:hAnsi="Times New Roman" w:cs="Times New Roman"/>
+          <w:sz w:val="24"/>
+          <w:szCs w:val="24"/>
+        </w:rPr>
+        <w:t xml:space="preserve"> so you can edit it via the Inspector Window)</w:t>
+      </w:r>
+    </w:p>
+    <w:p>
+      <w:pPr>
+        <w:pStyle w:val="ListParagraph"/>
+        <w:numPr>
+          <w:ilvl w:val="0"/>
+          <w:numId w:val="1"/>
+        </w:numPr>
+        <w:rPr>
+          <w:rFonts w:ascii="Times New Roman" w:hAnsi="Times New Roman" w:cs="Times New Roman"/>
+          <w:b/>
+          <w:bCs/>
+          <w:sz w:val="24"/>
+          <w:szCs w:val="24"/>
+        </w:rPr>
+      </w:pPr>
+      <w:r>
+        <w:rPr>
+          <w:rFonts w:ascii="Times New Roman" w:hAnsi="Times New Roman" w:cs="Times New Roman"/>
+          <w:sz w:val="24"/>
+          <w:szCs w:val="24"/>
+        </w:rPr>
+        <w:t>City Generation</w:t>
+      </w:r>
+    </w:p>
+    <w:p>
+      <w:pPr>
+        <w:pStyle w:val="ListParagraph"/>
+        <w:numPr>
+          <w:ilvl w:val="1"/>
+          <w:numId w:val="1"/>
+        </w:numPr>
+        <w:rPr>
+          <w:rFonts w:ascii="Times New Roman" w:hAnsi="Times New Roman" w:cs="Times New Roman"/>
+          <w:b/>
+          <w:bCs/>
+          <w:sz w:val="24"/>
+          <w:szCs w:val="24"/>
+        </w:rPr>
+      </w:pPr>
+      <w:r>
+        <w:rPr>
+          <w:rFonts w:ascii="Times New Roman" w:hAnsi="Times New Roman" w:cs="Times New Roman"/>
+          <w:sz w:val="24"/>
+          <w:szCs w:val="24"/>
+        </w:rPr>
+        <w:t>As shown in the map :) – no more explanations!</w:t>
+      </w:r>
+    </w:p>
+    <w:p>
+      <w:pPr>
+        <w:pStyle w:val="ListParagraph"/>
+        <w:numPr>
+          <w:ilvl w:val="0"/>
+          <w:numId w:val="1"/>
+        </w:numPr>
+        <w:rPr>
+          <w:rFonts w:ascii="Times New Roman" w:hAnsi="Times New Roman" w:cs="Times New Roman"/>
+          <w:b/>
+          <w:bCs/>
+          <w:sz w:val="24"/>
+          <w:szCs w:val="24"/>
+        </w:rPr>
+      </w:pPr>
+      <w:r>
+        <w:rPr>
+          <w:rFonts w:ascii="Times New Roman" w:hAnsi="Times New Roman" w:cs="Times New Roman"/>
+          <w:sz w:val="24"/>
+          <w:szCs w:val="24"/>
+        </w:rPr>
+        <w:t>Multilanguage Support</w:t>
+      </w:r>
+    </w:p>
+    <w:p>
+      <w:pPr>
+        <w:pStyle w:val="ListParagraph"/>
+        <w:numPr>
+          <w:ilvl w:val="1"/>
+          <w:numId w:val="1"/>
+        </w:numPr>
+        <w:rPr>
+          <w:rFonts w:ascii="Times New Roman" w:hAnsi="Times New Roman" w:cs="Times New Roman"/>
+          <w:b/>
+          <w:bCs/>
+          <w:sz w:val="24"/>
+          <w:szCs w:val="24"/>
+        </w:rPr>
+      </w:pPr>
+      <w:r>
+        <w:rPr>
+          <w:rFonts w:ascii="Times New Roman" w:hAnsi="Times New Roman" w:cs="Times New Roman"/>
+          <w:sz w:val="24"/>
+          <w:szCs w:val="24"/>
+        </w:rPr>
+        <w:t>On the top-bar of the game, you can switch languages.</w:t>
+      </w:r>
+    </w:p>
+    <w:p>
+      <w:pPr>
+        <w:pStyle w:val="ListParagraph"/>
+        <w:numPr>
+          <w:ilvl w:val="1"/>
+          <w:numId w:val="1"/>
+        </w:numPr>
+        <w:rPr>
+          <w:rFonts w:ascii="Times New Roman" w:hAnsi="Times New Roman" w:cs="Times New Roman"/>
+          <w:b/>
+          <w:bCs/>
+          <w:sz w:val="24"/>
+          <w:szCs w:val="24"/>
+        </w:rPr>
+      </w:pPr>
+      <w:r>
+        <w:rPr>
+          <w:rFonts w:ascii="Times New Roman" w:hAnsi="Times New Roman" w:cs="Times New Roman"/>
+          <w:sz w:val="24"/>
+          <w:szCs w:val="24"/>
+        </w:rPr>
+        <w:t xml:space="preserve">The only 3 languages supported by the game are: English, Simplified Chinese, Traditional Chinese (Which are only languages that I master :( </w:t>
+      </w:r>
+    </w:p>
+    <w:p>
+      <w:pPr>
+        <w:pStyle w:val="ListParagraph"/>
+        <w:numPr>
+          <w:ilvl w:val="1"/>
+          <w:numId w:val="1"/>
+        </w:numPr>
+        <w:rPr>
+          <w:rFonts w:ascii="Times New Roman" w:hAnsi="Times New Roman" w:cs="Times New Roman"/>
+          <w:b/>
+          <w:bCs/>
+          <w:sz w:val="24"/>
+          <w:szCs w:val="24"/>
+        </w:rPr>
+      </w:pPr>
+      <w:r>
+        <w:rPr>
+          <w:rFonts w:ascii="Times New Roman" w:hAnsi="Times New Roman" w:cs="Times New Roman"/>
+          <w:sz w:val="24"/>
+          <w:szCs w:val="24"/>
+        </w:rPr>
+        <w:t>The card description will match the language (</w:t>
+      </w:r>
+      <w:r>
+        <w:rPr>
+          <w:rFonts w:ascii="Times New Roman" w:hAnsi="Times New Roman" w:cs="Times New Roman"/>
+          <w:sz w:val="24"/>
+          <w:szCs w:val="24"/>
+        </w:rPr>
+        <w:t xml:space="preserve">if you are “Viewing Deck”, </w:t>
+      </w:r>
+      <w:r>
+        <w:rPr>
+          <w:rFonts w:ascii="Times New Roman" w:hAnsi="Times New Roman" w:cs="Times New Roman"/>
+          <w:sz w:val="24"/>
+          <w:szCs w:val="24"/>
+        </w:rPr>
+        <w:t xml:space="preserve">you may need to </w:t>
+      </w:r>
+      <w:r>
+        <w:rPr>
+          <w:rFonts w:ascii="Times New Roman" w:hAnsi="Times New Roman" w:cs="Times New Roman"/>
+          <w:sz w:val="24"/>
+          <w:szCs w:val="24"/>
+        </w:rPr>
+        <w:t>exit that panel then reenter it to see the change)</w:t>
+      </w:r>
+    </w:p>
+    <w:p>
+      <w:pPr>
+        <w:pStyle w:val="ListParagraph"/>
+        <w:ind w:left="1440"/>
+        <w:rPr>
+          <w:rFonts w:ascii="Times New Roman" w:hAnsi="Times New Roman" w:cs="Times New Roman"/>
+          <w:b/>
+          <w:bCs/>
+          <w:sz w:val="24"/>
+          <w:szCs w:val="24"/>
+        </w:rPr>
+      </w:pPr>
+    </w:p>
+    <w:p>
+      <w:pPr>
+        <w:pStyle w:val="ListParagraph"/>
+        <w:numPr>
+          <w:ilvl w:val="0"/>
+          <w:numId w:val="1"/>
+        </w:numPr>
+        <w:rPr>
+          <w:rFonts w:ascii="Times New Roman" w:hAnsi="Times New Roman" w:cs="Times New Roman"/>
+          <w:b/>
+          <w:bCs/>
+          <w:sz w:val="24"/>
+          <w:szCs w:val="24"/>
+        </w:rPr>
+      </w:pPr>
+      <w:r>
+        <w:rPr>
+          <w:rFonts w:ascii="Times New Roman" w:hAnsi="Times New Roman" w:cs="Times New Roman"/>
+          <w:b/>
+          <w:bCs/>
+          <w:sz w:val="24"/>
+          <w:szCs w:val="24"/>
+        </w:rPr>
+        <w:lastRenderedPageBreak/>
+        <w:t>Seed System / Save and Load</w:t>
+      </w:r>
+    </w:p>
+    <w:p>
+      <w:pPr>
+        <w:pStyle w:val="ListParagraph"/>
+        <w:numPr>
+          <w:ilvl w:val="1"/>
+          <w:numId w:val="1"/>
+        </w:numPr>
+        <w:rPr>
+          <w:rFonts w:ascii="Times New Roman" w:hAnsi="Times New Roman" w:cs="Times New Roman"/>
+          <w:b/>
+          <w:bCs/>
+          <w:sz w:val="24"/>
+          <w:szCs w:val="24"/>
+        </w:rPr>
+      </w:pPr>
+      <w:r>
+        <w:rPr>
+          <w:rFonts w:ascii="Times New Roman" w:hAnsi="Times New Roman" w:cs="Times New Roman"/>
+          <w:sz w:val="24"/>
+          <w:szCs w:val="24"/>
+        </w:rPr>
+        <w:t>I implemented a seed system in the game (“pseudo random</w:t>
+      </w:r>
+      <w:proofErr w:type="gramStart"/>
+      <w:r>
+        <w:rPr>
+          <w:rFonts w:ascii="Times New Roman" w:hAnsi="Times New Roman" w:cs="Times New Roman"/>
+          <w:sz w:val="24"/>
+          <w:szCs w:val="24"/>
+        </w:rPr>
+        <w:t>”)(</w:t>
+      </w:r>
+      <w:proofErr w:type="gramEnd"/>
+      <w:r>
+        <w:rPr>
+          <w:rFonts w:ascii="Times New Roman" w:hAnsi="Times New Roman" w:cs="Times New Roman"/>
+          <w:sz w:val="24"/>
+          <w:szCs w:val="24"/>
+        </w:rPr>
+        <w:t>See “</w:t>
+      </w:r>
+      <w:proofErr w:type="spellStart"/>
+      <w:r>
+        <w:rPr>
+          <w:rFonts w:ascii="Times New Roman" w:hAnsi="Times New Roman" w:cs="Times New Roman"/>
+          <w:sz w:val="24"/>
+          <w:szCs w:val="24"/>
+        </w:rPr>
+        <w:t>SeedSystem</w:t>
+      </w:r>
+      <w:proofErr w:type="spellEnd"/>
+      <w:r>
+        <w:rPr>
+          <w:rFonts w:ascii="Times New Roman" w:hAnsi="Times New Roman" w:cs="Times New Roman"/>
+          <w:sz w:val="24"/>
+          <w:szCs w:val="24"/>
+        </w:rPr>
+        <w:t>”) in the code.</w:t>
+      </w:r>
+    </w:p>
+    <w:p>
+      <w:pPr>
+        <w:pStyle w:val="ListParagraph"/>
+        <w:numPr>
+          <w:ilvl w:val="1"/>
+          <w:numId w:val="1"/>
+        </w:numPr>
+        <w:rPr>
+          <w:rFonts w:ascii="Times New Roman" w:hAnsi="Times New Roman" w:cs="Times New Roman"/>
+          <w:b/>
+          <w:bCs/>
+          <w:sz w:val="24"/>
+          <w:szCs w:val="24"/>
+        </w:rPr>
+      </w:pPr>
+      <w:r>
+        <w:rPr>
+          <w:rFonts w:ascii="Times New Roman" w:hAnsi="Times New Roman" w:cs="Times New Roman"/>
+          <w:sz w:val="24"/>
+          <w:szCs w:val="24"/>
+        </w:rPr>
+        <w:t>The Seed System contains three Random Generators, each are used for Map Generation, Battle AI Random Generation (not been used for now), and General Random Generator.</w:t>
+      </w:r>
+    </w:p>
+    <w:p>
+      <w:pPr>
+        <w:pStyle w:val="ListParagraph"/>
+        <w:numPr>
+          <w:ilvl w:val="1"/>
+          <w:numId w:val="1"/>
+        </w:numPr>
+        <w:rPr>
+          <w:rFonts w:ascii="Times New Roman" w:hAnsi="Times New Roman" w:cs="Times New Roman"/>
+          <w:b/>
+          <w:bCs/>
+          <w:sz w:val="24"/>
+          <w:szCs w:val="24"/>
+        </w:rPr>
+      </w:pPr>
+      <w:r>
+        <w:rPr>
+          <w:rFonts w:ascii="Times New Roman" w:hAnsi="Times New Roman" w:cs="Times New Roman"/>
+          <w:sz w:val="24"/>
+          <w:szCs w:val="24"/>
+        </w:rPr>
+        <w:t>Each time the game saves, the game will serialize these random generators, as well as all the other states of the game (like passed levels, enemy states, game time, etc.).</w:t>
+      </w:r>
+    </w:p>
+    <w:p>
+      <w:pPr>
+        <w:pStyle w:val="ListParagraph"/>
+        <w:numPr>
+          <w:ilvl w:val="1"/>
+          <w:numId w:val="1"/>
+        </w:numPr>
+        <w:rPr>
+          <w:rFonts w:ascii="Times New Roman" w:hAnsi="Times New Roman" w:cs="Times New Roman"/>
+          <w:b/>
+          <w:bCs/>
+          <w:sz w:val="24"/>
+          <w:szCs w:val="24"/>
+        </w:rPr>
+      </w:pPr>
+      <w:r>
+        <w:rPr>
+          <w:rFonts w:ascii="Times New Roman" w:hAnsi="Times New Roman" w:cs="Times New Roman"/>
+          <w:sz w:val="24"/>
+          <w:szCs w:val="24"/>
+        </w:rPr>
+        <w:t xml:space="preserve">As you reenter the game, everything will be restored, including the three random generators </w:t>
+      </w:r>
+    </w:p>
+    <w:p>
+      <w:pPr>
+        <w:rPr>
+          <w:rFonts w:ascii="Times New Roman" w:hAnsi="Times New Roman" w:cs="Times New Roman"/>
+          <w:b/>
+          <w:bCs/>
+          <w:sz w:val="24"/>
+          <w:szCs w:val="24"/>
+        </w:rPr>
+      </w:pPr>
+    </w:p>
+    <w:p>
+      <w:pPr>
+        <w:rPr>
+          <w:rFonts w:ascii="Times New Roman" w:hAnsi="Times New Roman" w:cs="Times New Roman"/>
+          <w:b/>
+          <w:bCs/>
+          <w:sz w:val="24"/>
+          <w:szCs w:val="24"/>
+        </w:rPr>
+      </w:pPr>
+      <w:r>
+        <w:rPr>
+          <w:rFonts w:ascii="Times New Roman" w:hAnsi="Times New Roman" w:cs="Times New Roman"/>
+          <w:b/>
+          <w:bCs/>
+          <w:sz w:val="24"/>
+          <w:szCs w:val="24"/>
+        </w:rPr>
+        <w:t>Core Codes:</w:t>
+      </w:r>
+    </w:p>
+    <w:p>
+      <w:pPr>
+        <w:pStyle w:val="ListParagraph"/>
+        <w:numPr>
+          <w:ilvl w:val="0"/>
+          <w:numId w:val="2"/>
+        </w:numPr>
+        <w:rPr>
+          <w:rFonts w:ascii="Times New Roman" w:hAnsi="Times New Roman" w:cs="Times New Roman"/>
+          <w:b/>
+          <w:bCs/>
+          <w:sz w:val="24"/>
+          <w:szCs w:val="24"/>
+        </w:rPr>
+      </w:pPr>
+      <w:r>
+        <w:rPr>
+          <w:rFonts w:ascii="Times New Roman" w:hAnsi="Times New Roman" w:cs="Times New Roman"/>
+          <w:sz w:val="24"/>
+          <w:szCs w:val="24"/>
+        </w:rPr>
+        <w:t>About “</w:t>
+      </w:r>
+      <w:proofErr w:type="spellStart"/>
+      <w:r>
+        <w:rPr>
+          <w:rFonts w:ascii="Times New Roman" w:hAnsi="Times New Roman" w:cs="Times New Roman"/>
+          <w:sz w:val="24"/>
+          <w:szCs w:val="24"/>
+        </w:rPr>
+        <w:t>MikroFramework</w:t>
+      </w:r>
+      <w:proofErr w:type="spellEnd"/>
+      <w:r>
+        <w:rPr>
+          <w:rFonts w:ascii="Times New Roman" w:hAnsi="Times New Roman" w:cs="Times New Roman"/>
+          <w:sz w:val="24"/>
+          <w:szCs w:val="24"/>
+        </w:rPr>
+        <w:t xml:space="preserve">”: This is a game framework based on MVC Architecture that I made last year. My code is basically all based on this architecture. For more info, see my GitHub: </w:t>
+      </w:r>
+      <w:hyperlink r:id="rId5" w:history="1">
+        <w:r>
+          <w:rPr>
+            <w:rStyle w:val="Hyperlink"/>
+            <w:rFonts w:ascii="Times New Roman" w:hAnsi="Times New Roman" w:cs="Times New Roman"/>
+            <w:sz w:val="24"/>
+            <w:szCs w:val="24"/>
+          </w:rPr>
+          <w:t>https://github.com/cty288/MikroFramework</w:t>
+        </w:r>
+      </w:hyperlink>
+    </w:p>
+    <w:p>
+      <w:pPr>
+        <w:pStyle w:val="ListParagraph"/>
+        <w:numPr>
+          <w:ilvl w:val="0"/>
+          <w:numId w:val="2"/>
+        </w:numPr>
+        <w:rPr>
+          <w:rFonts w:ascii="Times New Roman" w:hAnsi="Times New Roman" w:cs="Times New Roman"/>
+          <w:b/>
+          <w:bCs/>
+          <w:sz w:val="24"/>
+          <w:szCs w:val="24"/>
+        </w:rPr>
+      </w:pPr>
+      <w:r>
+        <w:rPr>
+          <w:rFonts w:ascii="Times New Roman" w:hAnsi="Times New Roman" w:cs="Times New Roman"/>
+          <w:sz w:val="24"/>
+          <w:szCs w:val="24"/>
+        </w:rPr>
+        <w:t xml:space="preserve">Core Map Generation and A* Code: </w:t>
+      </w:r>
+      <w:hyperlink r:id="rId6" w:history="1">
+        <w:r>
+          <w:rPr>
+            <w:rStyle w:val="Hyperlink"/>
+            <w:rFonts w:ascii="Times New Roman" w:hAnsi="Times New Roman" w:cs="Times New Roman"/>
+            <w:sz w:val="24"/>
+            <w:szCs w:val="24"/>
+          </w:rPr>
+          <w:t>https://github.com/cty288/CardGame/tree/master/Assets/05.%20Scripts/Systems/Map</w:t>
+        </w:r>
+      </w:hyperlink>
+    </w:p>
+    <w:p>
+      <w:pPr>
+        <w:pStyle w:val="ListParagraph"/>
+        <w:numPr>
+          <w:ilvl w:val="0"/>
+          <w:numId w:val="2"/>
+        </w:numPr>
+        <w:rPr>
+          <w:rFonts w:ascii="Times New Roman" w:hAnsi="Times New Roman" w:cs="Times New Roman"/>
+          <w:b/>
+          <w:bCs/>
+          <w:sz w:val="24"/>
+          <w:szCs w:val="24"/>
+        </w:rPr>
+      </w:pPr>
+      <w:r>
+        <w:rPr>
+          <w:rFonts w:ascii="Times New Roman" w:hAnsi="Times New Roman" w:cs="Times New Roman"/>
+          <w:sz w:val="24"/>
+          <w:szCs w:val="24"/>
+        </w:rPr>
+        <w:t xml:space="preserve">Card Data Structures Code: </w:t>
+      </w:r>
+      <w:hyperlink r:id="rId7" w:history="1">
+        <w:r>
+          <w:rPr>
+            <w:rStyle w:val="Hyperlink"/>
+            <w:rFonts w:ascii="Times New Roman" w:hAnsi="Times New Roman" w:cs="Times New Roman"/>
+            <w:sz w:val="24"/>
+            <w:szCs w:val="24"/>
+          </w:rPr>
+          <w:t>https://github.com/cty288/CardGame/blob/master/Assets/05.%20Scripts/Model/Game/Cards/BaseCardInfo/CardInfo.cs</w:t>
+        </w:r>
+      </w:hyperlink>
+    </w:p>
+    <w:p>
+      <w:pPr>
+        <w:pStyle w:val="ListParagraph"/>
+        <w:numPr>
+          <w:ilvl w:val="0"/>
+          <w:numId w:val="2"/>
+        </w:numPr>
+        <w:rPr>
+          <w:rFonts w:ascii="Times New Roman" w:hAnsi="Times New Roman" w:cs="Times New Roman"/>
+          <w:b/>
+          <w:bCs/>
+          <w:sz w:val="24"/>
+          <w:szCs w:val="24"/>
+        </w:rPr>
+      </w:pPr>
+      <w:r>
+        <w:rPr>
+          <w:rFonts w:ascii="Times New Roman" w:hAnsi="Times New Roman" w:cs="Times New Roman"/>
+          <w:sz w:val="24"/>
+          <w:szCs w:val="24"/>
+        </w:rPr>
+        <w:t xml:space="preserve">Card Effects Base Code: </w:t>
+      </w:r>
+      <w:hyperlink r:id="rId8" w:history="1">
+        <w:r>
+          <w:rPr>
+            <w:rStyle w:val="Hyperlink"/>
+            <w:rFonts w:ascii="Times New Roman" w:hAnsi="Times New Roman" w:cs="Times New Roman"/>
+            <w:sz w:val="24"/>
+            <w:szCs w:val="24"/>
+          </w:rPr>
+          <w:t>https://github.com/cty288/CardGame/blob/master/Assets/05.%20Scripts/Model/Game/CardEffectCommands/EffectCommand.cs</w:t>
+        </w:r>
+      </w:hyperlink>
+    </w:p>
+    <w:p>
+      <w:pPr>
+        <w:pStyle w:val="ListParagraph"/>
+        <w:numPr>
+          <w:ilvl w:val="0"/>
+          <w:numId w:val="2"/>
+        </w:numPr>
+        <w:rPr>
+          <w:rFonts w:ascii="Times New Roman" w:hAnsi="Times New Roman" w:cs="Times New Roman"/>
+          <w:b/>
+          <w:bCs/>
+          <w:sz w:val="24"/>
+          <w:szCs w:val="24"/>
+        </w:rPr>
+      </w:pPr>
+      <w:r>
+        <w:rPr>
+          <w:rFonts w:ascii="Times New Roman" w:hAnsi="Times New Roman" w:cs="Times New Roman"/>
+          <w:sz w:val="24"/>
+          <w:szCs w:val="24"/>
+        </w:rPr>
+        <w:t xml:space="preserve">Reward System and Procedural Card Generation Core Code: </w:t>
+      </w:r>
+    </w:p>
+    <w:p>
+      <w:pPr>
+        <w:pStyle w:val="ListParagraph"/>
+        <w:numPr>
+          <w:ilvl w:val="1"/>
+          <w:numId w:val="2"/>
+        </w:numPr>
+        <w:rPr>
+          <w:rFonts w:ascii="Times New Roman" w:hAnsi="Times New Roman" w:cs="Times New Roman"/>
+          <w:b/>
+          <w:bCs/>
+          <w:sz w:val="24"/>
+          <w:szCs w:val="24"/>
+        </w:rPr>
+      </w:pPr>
+      <w:r>
+        <w:rPr>
+          <w:rFonts w:ascii="Times New Roman" w:hAnsi="Times New Roman" w:cs="Times New Roman"/>
+          <w:sz w:val="24"/>
+          <w:szCs w:val="24"/>
+        </w:rPr>
+        <w:t xml:space="preserve">Reward System and Procedural Card Generation Algorithm: </w:t>
+      </w:r>
+      <w:hyperlink r:id="rId9" w:history="1">
+        <w:r>
+          <w:rPr>
+            <w:rStyle w:val="Hyperlink"/>
+            <w:rFonts w:ascii="Times New Roman" w:hAnsi="Times New Roman" w:cs="Times New Roman"/>
+            <w:sz w:val="24"/>
+            <w:szCs w:val="24"/>
+          </w:rPr>
+          <w:t>https://github.com/cty288/CardGame/blob/master/Assets/05.%20Scripts/Systems/RewardSystem/RewardSystem.cs</w:t>
+        </w:r>
+      </w:hyperlink>
+    </w:p>
+    <w:p>
+      <w:pPr>
+        <w:pStyle w:val="ListParagraph"/>
+        <w:numPr>
+          <w:ilvl w:val="1"/>
+          <w:numId w:val="2"/>
+        </w:numPr>
+        <w:rPr>
+          <w:rFonts w:ascii="Times New Roman" w:hAnsi="Times New Roman" w:cs="Times New Roman"/>
+          <w:b/>
+          <w:bCs/>
+          <w:sz w:val="24"/>
+          <w:szCs w:val="24"/>
+        </w:rPr>
+      </w:pPr>
+      <w:r>
+        <w:rPr>
+          <w:rFonts w:ascii="Times New Roman" w:hAnsi="Times New Roman" w:cs="Times New Roman"/>
+          <w:sz w:val="24"/>
+          <w:szCs w:val="24"/>
+        </w:rPr>
+        <w:t xml:space="preserve"> </w:t>
+      </w:r>
+      <w:r>
+        <w:rPr>
+          <w:rFonts w:ascii="Times New Roman" w:hAnsi="Times New Roman" w:cs="Times New Roman"/>
+          <w:sz w:val="24"/>
+          <w:szCs w:val="24"/>
+        </w:rPr>
+        <w:t xml:space="preserve">All Possible Effects: </w:t>
+      </w:r>
+      <w:hyperlink r:id="rId10" w:history="1">
+        <w:r>
+          <w:rPr>
+            <w:rStyle w:val="Hyperlink"/>
+            <w:rFonts w:ascii="Times New Roman" w:hAnsi="Times New Roman" w:cs="Times New Roman"/>
+            <w:sz w:val="24"/>
+            <w:szCs w:val="24"/>
+          </w:rPr>
+          <w:t>https://github.com/cty288/CardGame/tree/master/Assets/05.%20Scripts/Model/Game/CardEffectCommands</w:t>
+        </w:r>
+      </w:hyperlink>
+    </w:p>
+    <w:p>
+      <w:pPr>
+        <w:pStyle w:val="ListParagraph"/>
+        <w:numPr>
+          <w:ilvl w:val="1"/>
+          <w:numId w:val="2"/>
+        </w:numPr>
+        <w:rPr>
+          <w:rFonts w:ascii="Times New Roman" w:hAnsi="Times New Roman" w:cs="Times New Roman"/>
+          <w:b/>
+          <w:bCs/>
+          <w:sz w:val="24"/>
+          <w:szCs w:val="24"/>
+        </w:rPr>
+      </w:pPr>
+      <w:r>
+        <w:rPr>
+          <w:rFonts w:ascii="Times New Roman" w:hAnsi="Times New Roman" w:cs="Times New Roman"/>
+          <w:sz w:val="24"/>
+          <w:szCs w:val="24"/>
+        </w:rPr>
+        <w:t xml:space="preserve">Procedurally Generated Card Base Class: </w:t>
+      </w:r>
+      <w:hyperlink r:id="rId11" w:history="1">
+        <w:r>
+          <w:rPr>
+            <w:rStyle w:val="Hyperlink"/>
+            <w:rFonts w:ascii="Times New Roman" w:hAnsi="Times New Roman" w:cs="Times New Roman"/>
+            <w:sz w:val="24"/>
+            <w:szCs w:val="24"/>
+          </w:rPr>
+          <w:t>https://github.com/cty288/CardGame/blob/master/Assets/05.%20Scripts/Model/Game/Cards/ProceduralNormalCard.cs</w:t>
+        </w:r>
+      </w:hyperlink>
+    </w:p>
+    <w:p>
+      <w:pPr>
+        <w:pStyle w:val="ListParagraph"/>
+        <w:numPr>
+          <w:ilvl w:val="0"/>
+          <w:numId w:val="2"/>
+        </w:numPr>
+        <w:rPr>
+          <w:rFonts w:ascii="Times New Roman" w:hAnsi="Times New Roman" w:cs="Times New Roman"/>
+          <w:b/>
+          <w:bCs/>
+          <w:sz w:val="24"/>
+          <w:szCs w:val="24"/>
+        </w:rPr>
+      </w:pPr>
+      <w:r>
+        <w:rPr>
+          <w:rFonts w:ascii="Times New Roman" w:hAnsi="Times New Roman" w:cs="Times New Roman"/>
+          <w:sz w:val="24"/>
+          <w:szCs w:val="24"/>
+        </w:rPr>
+        <w:t xml:space="preserve">Visualized Card Editor: </w:t>
+      </w:r>
+      <w:hyperlink r:id="rId12" w:history="1">
+        <w:r>
+          <w:rPr>
+            <w:rStyle w:val="Hyperlink"/>
+            <w:rFonts w:ascii="Times New Roman" w:hAnsi="Times New Roman" w:cs="Times New Roman"/>
+            <w:sz w:val="24"/>
+            <w:szCs w:val="24"/>
+          </w:rPr>
+          <w:t>https://github.com/cty288/CardGame/blob/master/Assets/05.%20Scripts/Utilities/CardConfigure.cs</w:t>
+        </w:r>
+      </w:hyperlink>
+    </w:p>
+    <w:p>
+      <w:pPr>
+        <w:pStyle w:val="ListParagraph"/>
+        <w:rPr>
+          <w:rFonts w:ascii="Times New Roman" w:hAnsi="Times New Roman" w:cs="Times New Roman"/>
+          <w:b/>
+          <w:bCs/>
+          <w:sz w:val="24"/>
+          <w:szCs w:val="24"/>
+        </w:rPr>
+      </w:pPr>
     </w:p>
     <w:p>
       <w:pPr>
@@ -1235,8 +2174,100 @@
       </w:rPr>
     </w:lvl>
   </w:abstractNum>
+  <w:abstractNum w:abstractNumId="1" w15:restartNumberingAfterBreak="0">
+    <w:nsid w:val="55881CD2"/>
+    <w:multiLevelType w:val="hybridMultilevel"/>
+    <w:tmpl w:val="EBF6BEF4"/>
+    <w:lvl w:ilvl="0" w:tplc="56EABEA2">
+      <w:start w:val="1"/>
+      <w:numFmt w:val="decimal"/>
+      <w:lvlText w:val="%1."/>
+      <w:lvlJc w:val="left"/>
+      <w:pPr>
+        <w:ind w:left="720" w:hanging="360"/>
+      </w:pPr>
+      <w:rPr>
+        <w:rFonts w:hint="default"/>
+      </w:rPr>
+    </w:lvl>
+    <w:lvl w:ilvl="1" w:tplc="04090019">
+      <w:start w:val="1"/>
+      <w:numFmt w:val="lowerLetter"/>
+      <w:lvlText w:val="%2."/>
+      <w:lvlJc w:val="left"/>
+      <w:pPr>
+        <w:ind w:left="1440" w:hanging="360"/>
+      </w:pPr>
+    </w:lvl>
+    <w:lvl w:ilvl="2" w:tplc="0409001B" w:tentative="1">
+      <w:start w:val="1"/>
+      <w:numFmt w:val="lowerRoman"/>
+      <w:lvlText w:val="%3."/>
+      <w:lvlJc w:val="right"/>
+      <w:pPr>
+        <w:ind w:left="2160" w:hanging="180"/>
+      </w:pPr>
+    </w:lvl>
+    <w:lvl w:ilvl="3" w:tplc="0409000F" w:tentative="1">
+      <w:start w:val="1"/>
+      <w:numFmt w:val="decimal"/>
+      <w:lvlText w:val="%4."/>
+      <w:lvlJc w:val="left"/>
+      <w:pPr>
+        <w:ind w:left="2880" w:hanging="360"/>
+      </w:pPr>
+    </w:lvl>
+    <w:lvl w:ilvl="4" w:tplc="04090019" w:tentative="1">
+      <w:start w:val="1"/>
+      <w:numFmt w:val="lowerLetter"/>
+      <w:lvlText w:val="%5."/>
+      <w:lvlJc w:val="left"/>
+      <w:pPr>
+        <w:ind w:left="3600" w:hanging="360"/>
+      </w:pPr>
+    </w:lvl>
+    <w:lvl w:ilvl="5" w:tplc="0409001B" w:tentative="1">
+      <w:start w:val="1"/>
+      <w:numFmt w:val="lowerRoman"/>
+      <w:lvlText w:val="%6."/>
+      <w:lvlJc w:val="right"/>
+      <w:pPr>
+        <w:ind w:left="4320" w:hanging="180"/>
+      </w:pPr>
+    </w:lvl>
+    <w:lvl w:ilvl="6" w:tplc="0409000F" w:tentative="1">
+      <w:start w:val="1"/>
+      <w:numFmt w:val="decimal"/>
+      <w:lvlText w:val="%7."/>
+      <w:lvlJc w:val="left"/>
+      <w:pPr>
+        <w:ind w:left="5040" w:hanging="360"/>
+      </w:pPr>
+    </w:lvl>
+    <w:lvl w:ilvl="7" w:tplc="04090019" w:tentative="1">
+      <w:start w:val="1"/>
+      <w:numFmt w:val="lowerLetter"/>
+      <w:lvlText w:val="%8."/>
+      <w:lvlJc w:val="left"/>
+      <w:pPr>
+        <w:ind w:left="5760" w:hanging="360"/>
+      </w:pPr>
+    </w:lvl>
+    <w:lvl w:ilvl="8" w:tplc="0409001B" w:tentative="1">
+      <w:start w:val="1"/>
+      <w:numFmt w:val="lowerRoman"/>
+      <w:lvlText w:val="%9."/>
+      <w:lvlJc w:val="right"/>
+      <w:pPr>
+        <w:ind w:left="6480" w:hanging="180"/>
+      </w:pPr>
+    </w:lvl>
+  </w:abstractNum>
   <w:num w:numId="1" w16cid:durableId="592587618">
     <w:abstractNumId w:val="0"/>
+  </w:num>
+  <w:num w:numId="2" w16cid:durableId="1420560701">
+    <w:abstractNumId w:val="1"/>
   </w:num>
 </w:numbering>
 </file>
@@ -1678,6 +2709,29 @@
       <w:contextualSpacing/>
     </w:pPr>
   </w:style>
+  <w:style w:type="character" w:styleId="Hyperlink">
+    <w:name w:val="Hyperlink"/>
+    <w:basedOn w:val="DefaultParagraphFont"/>
+    <w:uiPriority w:val="99"/>
+    <w:unhideWhenUsed/>
+    <w:rsid w:val="00D0380C"/>
+    <w:rPr>
+      <w:color w:val="0563C1" w:themeColor="hyperlink"/>
+      <w:u w:val="single"/>
+    </w:rPr>
+  </w:style>
+  <w:style w:type="character" w:styleId="UnresolvedMention">
+    <w:name w:val="Unresolved Mention"/>
+    <w:basedOn w:val="DefaultParagraphFont"/>
+    <w:uiPriority w:val="99"/>
+    <w:semiHidden/>
+    <w:unhideWhenUsed/>
+    <w:rsid w:val="00D0380C"/>
+    <w:rPr>
+      <w:color w:val="605E5C"/>
+      <w:shd w:val="clear" w:color="auto" w:fill="E1DFDD"/>
+    </w:rPr>
+  </w:style>
 </w:styles>
 </file>
 

</xml_diff>